<commit_message>
bmet, sme, fire proposal done
</commit_message>
<xml_diff>
--- a/BMET/Forwarding Letter_BAIRA_BMET.docx
+++ b/BMET/Forwarding Letter_BAIRA_BMET.docx
@@ -14,7 +14,19 @@
         <w:rPr>
           <w:rFonts w:ascii="Times New Roman" w:hAnsi="Times New Roman" w:cs="Times New Roman"/>
         </w:rPr>
-        <w:t>Date: November 18, 2020</w:t>
+        <w:t xml:space="preserve">Date: November </w:t>
+      </w:r>
+      <w:r>
+        <w:rPr>
+          <w:rFonts w:ascii="Times New Roman" w:hAnsi="Times New Roman" w:cs="Times New Roman"/>
+        </w:rPr>
+        <w:t>23</w:t>
+      </w:r>
+      <w:r>
+        <w:rPr>
+          <w:rFonts w:ascii="Times New Roman" w:hAnsi="Times New Roman" w:cs="Times New Roman"/>
+        </w:rPr>
+        <w:t>, 2020</w:t>
       </w:r>
     </w:p>
     <w:p>
@@ -57,18 +69,8 @@
           <w:b/>
           <w:bCs/>
         </w:rPr>
-        <w:t xml:space="preserve">Md. Shamsul </w:t>
-      </w:r>
-      <w:proofErr w:type="spellStart"/>
-      <w:r>
-        <w:rPr>
-          <w:rFonts w:ascii="Times New Roman" w:hAnsi="Times New Roman" w:cs="Times New Roman"/>
-          <w:b/>
-          <w:bCs/>
-        </w:rPr>
-        <w:t>Alam</w:t>
-      </w:r>
-      <w:proofErr w:type="spellEnd"/>
+        <w:t>Md. Shamsul Alam</w:t>
+      </w:r>
     </w:p>
     <w:p>
       <w:pPr>
@@ -112,21 +114,7 @@
         <w:rPr>
           <w:rFonts w:ascii="Times New Roman" w:hAnsi="Times New Roman" w:cs="Times New Roman"/>
         </w:rPr>
-        <w:t xml:space="preserve">89/2, </w:t>
-      </w:r>
-      <w:proofErr w:type="spellStart"/>
-      <w:r>
-        <w:rPr>
-          <w:rFonts w:ascii="Times New Roman" w:hAnsi="Times New Roman" w:cs="Times New Roman"/>
-        </w:rPr>
-        <w:t>Kakrail</w:t>
-      </w:r>
-      <w:proofErr w:type="spellEnd"/>
-      <w:r>
-        <w:rPr>
-          <w:rFonts w:ascii="Times New Roman" w:hAnsi="Times New Roman" w:cs="Times New Roman"/>
-        </w:rPr>
-        <w:t>, Dhaka-1000.</w:t>
+        <w:t>89/2, Kakrail, Dhaka-1000.</w:t>
       </w:r>
     </w:p>
     <w:p>
@@ -273,139 +261,49 @@
         <w:rPr>
           <w:rFonts w:ascii="Times New Roman" w:hAnsi="Times New Roman" w:cs="Times New Roman"/>
         </w:rPr>
-        <w:t>organization for their initiatives in areas of supervising the recruitment process in migration and overseas employment, protecting the welfare and rights of migrant workers, creating employment opportunities through technical training, and enhancing skills development opportunities. BMET supports the Government of Bangladesh in providing appropriate technical training based on the needs of the world market, increasing the overseas employment opportunities of the aspiring people through skills development program and achieving the Sustainable Development Goals.</w:t>
-      </w:r>
-    </w:p>
-    <w:p>
-      <w:pPr>
-        <w:spacing w:after="0" w:line="240" w:lineRule="auto"/>
-        <w:jc w:val="both"/>
-        <w:rPr>
-          <w:rFonts w:ascii="Times New Roman" w:hAnsi="Times New Roman" w:cs="Times New Roman"/>
-        </w:rPr>
-      </w:pPr>
-    </w:p>
-    <w:p>
-      <w:pPr>
-        <w:spacing w:after="0" w:line="240" w:lineRule="auto"/>
-        <w:jc w:val="both"/>
-        <w:rPr>
-          <w:rFonts w:ascii="Times New Roman" w:hAnsi="Times New Roman" w:cs="Times New Roman"/>
-        </w:rPr>
-      </w:pPr>
-      <w:r>
-        <w:rPr>
-          <w:rFonts w:ascii="Times New Roman" w:hAnsi="Times New Roman" w:cs="Times New Roman"/>
-        </w:rPr>
-        <w:t>We, the Bangladesh Association of International Recruiting Agencies (BAIRA)</w:t>
-      </w:r>
-      <w:r>
-        <w:rPr>
-          <w:rFonts w:ascii="Times New Roman" w:hAnsi="Times New Roman" w:cs="Times New Roman"/>
-        </w:rPr>
-        <w:t xml:space="preserve"> </w:t>
-      </w:r>
-      <w:r>
-        <w:rPr>
-          <w:rFonts w:ascii="Times New Roman" w:hAnsi="Times New Roman" w:cs="Times New Roman"/>
-        </w:rPr>
-        <w:t xml:space="preserve">a government registered Trade Organization (TO), are working with reputation for finding global manpower market and contributing in national GDP. </w:t>
-      </w:r>
-      <w:r>
-        <w:rPr>
-          <w:rFonts w:ascii="Times New Roman" w:hAnsi="Times New Roman" w:cs="Times New Roman"/>
-        </w:rPr>
-        <w:t xml:space="preserve">The </w:t>
-      </w:r>
-      <w:r>
-        <w:rPr>
-          <w:rFonts w:ascii="Times New Roman" w:hAnsi="Times New Roman" w:cs="Times New Roman"/>
-        </w:rPr>
-        <w:t xml:space="preserve">BAIRA </w:t>
-      </w:r>
-      <w:r>
-        <w:rPr>
-          <w:rFonts w:ascii="Times New Roman" w:hAnsi="Times New Roman" w:cs="Times New Roman"/>
-        </w:rPr>
-        <w:t xml:space="preserve">members are engaged </w:t>
-      </w:r>
-      <w:r>
-        <w:rPr>
-          <w:rFonts w:ascii="Times New Roman" w:hAnsi="Times New Roman" w:cs="Times New Roman"/>
-        </w:rPr>
-        <w:t>in</w:t>
-      </w:r>
-      <w:r>
-        <w:rPr>
-          <w:rFonts w:ascii="Times New Roman" w:hAnsi="Times New Roman" w:cs="Times New Roman"/>
-        </w:rPr>
-        <w:t xml:space="preserve"> providing international standard training to the people and creating employment opportunities in different countries. To cater to the requirements of the valued overseas employers, BAIRA is working on various training programs through the training centers of their 1200 members. </w:t>
-      </w:r>
-      <w:r>
-        <w:rPr>
-          <w:rFonts w:ascii="Times New Roman" w:hAnsi="Times New Roman" w:cs="Times New Roman"/>
-        </w:rPr>
-        <w:t>The P</w:t>
-      </w:r>
-      <w:r>
-        <w:rPr>
-          <w:rFonts w:ascii="Times New Roman" w:hAnsi="Times New Roman" w:cs="Times New Roman"/>
-        </w:rPr>
-        <w:t>roject Management Unit (PMU)</w:t>
-      </w:r>
-      <w:r>
-        <w:rPr>
-          <w:rFonts w:ascii="Times New Roman" w:hAnsi="Times New Roman" w:cs="Times New Roman"/>
-        </w:rPr>
-        <w:t xml:space="preserve"> of BAIRA</w:t>
-      </w:r>
-      <w:r>
-        <w:rPr>
-          <w:rFonts w:ascii="Times New Roman" w:hAnsi="Times New Roman" w:cs="Times New Roman"/>
-        </w:rPr>
-        <w:t xml:space="preserve"> is working for return migrant fr</w:t>
-      </w:r>
-      <w:r>
-        <w:rPr>
-          <w:rFonts w:ascii="Times New Roman" w:hAnsi="Times New Roman" w:cs="Times New Roman"/>
-        </w:rPr>
-        <w:t>om</w:t>
-      </w:r>
-      <w:r>
-        <w:rPr>
-          <w:rFonts w:ascii="Times New Roman" w:hAnsi="Times New Roman" w:cs="Times New Roman"/>
-        </w:rPr>
-        <w:t xml:space="preserve"> different countries and new employment also. New trades are demanded from </w:t>
-      </w:r>
-      <w:r>
-        <w:rPr>
-          <w:rFonts w:ascii="Times New Roman" w:hAnsi="Times New Roman" w:cs="Times New Roman"/>
-        </w:rPr>
-        <w:t>various buyer countries with language and professional activities.</w:t>
-      </w:r>
-      <w:r>
-        <w:rPr>
-          <w:rFonts w:ascii="Times New Roman" w:hAnsi="Times New Roman" w:cs="Times New Roman"/>
-        </w:rPr>
-        <w:t xml:space="preserve"> </w:t>
-      </w:r>
-      <w:r>
-        <w:rPr>
-          <w:rFonts w:ascii="Times New Roman" w:hAnsi="Times New Roman" w:cs="Times New Roman"/>
-        </w:rPr>
-        <w:t xml:space="preserve">There are some important courses like nursing, midwifery, caregiving, babysitting, elderly care and other </w:t>
-      </w:r>
-      <w:r>
-        <w:rPr>
-          <w:rFonts w:ascii="Times New Roman" w:hAnsi="Times New Roman" w:cs="Times New Roman"/>
-        </w:rPr>
-        <w:t xml:space="preserve">regular 13 </w:t>
-      </w:r>
-      <w:r>
-        <w:rPr>
-          <w:rFonts w:ascii="Times New Roman" w:hAnsi="Times New Roman" w:cs="Times New Roman"/>
-        </w:rPr>
-        <w:t>relevant trades, those are highly demanded in Europe, Middle east, Asian and other developed countries as well. Your team is doing a lot of hard work in these fields and we want to join with your team in this regard with our available logistical and technical resources.</w:t>
+        <w:t>organization for their initiatives in areas of supervising the recruitment process in migration and overseas employment, protecting the welfare and rights of migrant workers, creating employment opportunities through technical training, and enhancing skill development opportunities. BMET supports the Government of Bangladesh in providing appropriate technical training based on the needs of the world market, increasing the overseas employment opportunities of the aspiring people through skill development program</w:t>
+      </w:r>
+      <w:r>
+        <w:rPr>
+          <w:rFonts w:ascii="Times New Roman" w:hAnsi="Times New Roman" w:cs="Times New Roman"/>
+        </w:rPr>
+        <w:t>s</w:t>
+      </w:r>
+      <w:r>
+        <w:rPr>
+          <w:rFonts w:ascii="Times New Roman" w:hAnsi="Times New Roman" w:cs="Times New Roman"/>
+        </w:rPr>
+        <w:t xml:space="preserve"> and achieving the Sustainable Development Goals.</w:t>
+      </w:r>
+    </w:p>
+    <w:p>
+      <w:pPr>
+        <w:spacing w:after="0" w:line="240" w:lineRule="auto"/>
+        <w:jc w:val="both"/>
+        <w:rPr>
+          <w:rFonts w:ascii="Times New Roman" w:hAnsi="Times New Roman" w:cs="Times New Roman"/>
+        </w:rPr>
+      </w:pPr>
+    </w:p>
+    <w:p>
+      <w:pPr>
+        <w:spacing w:after="0" w:line="240" w:lineRule="auto"/>
+        <w:jc w:val="both"/>
+        <w:rPr>
+          <w:rFonts w:ascii="Times New Roman" w:hAnsi="Times New Roman" w:cs="Times New Roman"/>
+        </w:rPr>
+      </w:pPr>
+      <w:r>
+        <w:rPr>
+          <w:rFonts w:ascii="Times New Roman" w:hAnsi="Times New Roman" w:cs="Times New Roman"/>
+        </w:rPr>
+        <w:t>We, the Bangladesh Association of International Recruiting Agencies (BAIRA) a government registered Trade Organization (TO), are working with a reputation for finding a global manpower market and contributing to national GDP. The BAIRA members are engaged in providing international standard training to the people and creating employment opportunities in different countries. To cater to the requirements of the valued overseas employers, BAIRA is working on various training programs through the training centers of their 1200 members. The Project Management Unit (PMU) of BAIRA is working for the socio-economic development of the return migrants and new employment opportunities also. The demand for new trades from various buyer countries is increasing day by day. Important trade courses like nursing, midwifery, caregiving, babysitting, elderly care along with other 13 regular relevant trades are highly demanded in Europe, the Middle East, Asia, and other developed countries as well. Your team is doing a lot of hard work on these issues and we want to join with your team in this regard with our available logistical and technical resources</w:t>
+      </w:r>
+      <w:r>
+        <w:rPr>
+          <w:rFonts w:ascii="Times New Roman" w:hAnsi="Times New Roman" w:cs="Times New Roman"/>
+        </w:rPr>
+        <w:t>.</w:t>
       </w:r>
     </w:p>
     <w:p>
@@ -441,7 +339,19 @@
         <w:rPr>
           <w:rFonts w:ascii="Times New Roman" w:hAnsi="Times New Roman" w:cs="Times New Roman"/>
         </w:rPr>
-        <w:t xml:space="preserve">training program currently facilitating by BMET with due permission of your technical team. A proposal is attached herewith for your reference. Please review our intention towards achieving sustainable development of the country. </w:t>
+        <w:t>training program</w:t>
+      </w:r>
+      <w:r>
+        <w:rPr>
+          <w:rFonts w:ascii="Times New Roman" w:hAnsi="Times New Roman" w:cs="Times New Roman"/>
+        </w:rPr>
+        <w:t>s</w:t>
+      </w:r>
+      <w:r>
+        <w:rPr>
+          <w:rFonts w:ascii="Times New Roman" w:hAnsi="Times New Roman" w:cs="Times New Roman"/>
+        </w:rPr>
+        <w:t xml:space="preserve"> currently facilitating by BMET with due permission of your technical team. A proposal is attached herewith for your reference. Please review our intention towards achieving sustainable development of the country. </w:t>
       </w:r>
     </w:p>
     <w:p>
@@ -491,6 +401,24 @@
         </w:rPr>
         <w:t>Best Regards</w:t>
       </w:r>
+    </w:p>
+    <w:p>
+      <w:pPr>
+        <w:spacing w:after="0" w:line="240" w:lineRule="auto"/>
+        <w:jc w:val="both"/>
+        <w:rPr>
+          <w:rFonts w:ascii="Times New Roman" w:hAnsi="Times New Roman" w:cs="Times New Roman"/>
+        </w:rPr>
+      </w:pPr>
+    </w:p>
+    <w:p>
+      <w:pPr>
+        <w:spacing w:after="0" w:line="240" w:lineRule="auto"/>
+        <w:jc w:val="both"/>
+        <w:rPr>
+          <w:rFonts w:ascii="Times New Roman" w:hAnsi="Times New Roman" w:cs="Times New Roman"/>
+        </w:rPr>
+      </w:pPr>
     </w:p>
     <w:p>
       <w:pPr>
@@ -552,15 +480,6 @@
           <w:rFonts w:ascii="Times New Roman" w:hAnsi="Times New Roman" w:cs="Times New Roman"/>
         </w:rPr>
       </w:pPr>
-    </w:p>
-    <w:p>
-      <w:pPr>
-        <w:spacing w:after="0" w:line="240" w:lineRule="auto"/>
-        <w:jc w:val="both"/>
-        <w:rPr>
-          <w:rFonts w:ascii="Times New Roman" w:hAnsi="Times New Roman" w:cs="Times New Roman"/>
-        </w:rPr>
-      </w:pPr>
       <w:r>
         <w:rPr>
           <w:rFonts w:ascii="Times New Roman" w:hAnsi="Times New Roman" w:cs="Times New Roman"/>
@@ -644,18 +563,79 @@
         <w:rPr>
           <w:rFonts w:ascii="Times New Roman" w:hAnsi="Times New Roman" w:cs="Times New Roman"/>
         </w:rPr>
-        <w:lastRenderedPageBreak/>
-        <w:t>E: chiefcoordinator.baira@gmail.com / jubayer.baira@gmail.com</w:t>
+        <w:t>E: chiefcoordinator.baira@gmail.com / jubayer.</w:t>
+      </w:r>
+      <w:r>
+        <w:rPr>
+          <w:rFonts w:ascii="Times New Roman" w:hAnsi="Times New Roman" w:cs="Times New Roman"/>
+        </w:rPr>
+        <w:t>buet.bd</w:t>
+      </w:r>
+      <w:r>
+        <w:rPr>
+          <w:rFonts w:ascii="Times New Roman" w:hAnsi="Times New Roman" w:cs="Times New Roman"/>
+        </w:rPr>
+        <w:t>@gmail.com</w:t>
       </w:r>
     </w:p>
     <w:sectPr>
       <w:pgSz w:w="12240" w:h="15840"/>
-      <w:pgMar w:top="1440" w:right="1440" w:bottom="1440" w:left="1440" w:header="720" w:footer="720" w:gutter="0"/>
+      <w:pgMar w:top="1440" w:right="1080" w:bottom="1440" w:left="1080" w:header="576" w:footer="576" w:gutter="0"/>
       <w:cols w:space="720"/>
       <w:docGrid w:linePitch="360"/>
     </w:sectPr>
   </w:body>
 </w:document>
+</file>
+
+<file path=word/endnotes.xml><?xml version="1.0" encoding="utf-8"?>
+<w:endnotes xmlns:wpc="http://schemas.microsoft.com/office/word/2010/wordprocessingCanvas" xmlns:cx="http://schemas.microsoft.com/office/drawing/2014/chartex" xmlns:cx1="http://schemas.microsoft.com/office/drawing/2015/9/8/chartex" xmlns:cx2="http://schemas.microsoft.com/office/drawing/2015/10/21/chartex" xmlns:cx3="http://schemas.microsoft.com/office/drawing/2016/5/9/chartex" xmlns:cx4="http://schemas.microsoft.com/office/drawing/2016/5/10/chartex" xmlns:cx5="http://schemas.microsoft.com/office/drawing/2016/5/11/chartex" xmlns:cx6="http://schemas.microsoft.com/office/drawing/2016/5/12/chartex" xmlns:cx7="http://schemas.microsoft.com/office/drawing/2016/5/13/chartex" xmlns:cx8="http://schemas.microsoft.com/office/drawing/2016/5/14/chartex" xmlns:mc="http://schemas.openxmlformats.org/markup-compatibility/2006" xmlns:aink="http://schemas.microsoft.com/office/drawing/2016/ink" xmlns:am3d="http://schemas.microsoft.com/office/drawing/2017/model3d" xmlns:o="urn:schemas-microsoft-com:office:office" xmlns:r="http://schemas.openxmlformats.org/officeDocument/2006/relationships" xmlns:m="http://schemas.openxmlformats.org/officeDocument/2006/math" xmlns:v="urn:schemas-microsoft-com:vml" xmlns:wp14="http://schemas.microsoft.com/office/word/2010/wordprocessingDrawing" xmlns:wp="http://schemas.openxmlformats.org/drawingml/2006/wordprocessingDrawing" xmlns:w10="urn:schemas-microsoft-com:office:word" xmlns:w="http://schemas.openxmlformats.org/wordprocessingml/2006/main" xmlns:w14="http://schemas.microsoft.com/office/word/2010/wordml" xmlns:w15="http://schemas.microsoft.com/office/word/2012/wordml" xmlns:w16cex="http://schemas.microsoft.com/office/word/2018/wordml/cex" xmlns:w16cid="http://schemas.microsoft.com/office/word/2016/wordml/cid" xmlns:w16="http://schemas.microsoft.com/office/word/2018/wordml" xmlns:w16se="http://schemas.microsoft.com/office/word/2015/wordml/symex" xmlns:wpg="http://schemas.microsoft.com/office/word/2010/wordprocessingGroup" xmlns:wpi="http://schemas.microsoft.com/office/word/2010/wordprocessingInk" xmlns:wne="http://schemas.microsoft.com/office/word/2006/wordml" xmlns:wps="http://schemas.microsoft.com/office/word/2010/wordprocessingShape" mc:Ignorable="w14 w15 w16se w16cid w16 w16cex wp14">
+  <w:endnote w:type="separator" w:id="-1">
+    <w:p>
+      <w:pPr>
+        <w:spacing w:after="0" w:line="240" w:lineRule="auto"/>
+      </w:pPr>
+      <w:r>
+        <w:separator/>
+      </w:r>
+    </w:p>
+  </w:endnote>
+  <w:endnote w:type="continuationSeparator" w:id="0">
+    <w:p>
+      <w:pPr>
+        <w:spacing w:after="0" w:line="240" w:lineRule="auto"/>
+      </w:pPr>
+      <w:r>
+        <w:continuationSeparator/>
+      </w:r>
+    </w:p>
+  </w:endnote>
+</w:endnotes>
+</file>
+
+<file path=word/footnotes.xml><?xml version="1.0" encoding="utf-8"?>
+<w:footnotes xmlns:wpc="http://schemas.microsoft.com/office/word/2010/wordprocessingCanvas" xmlns:cx="http://schemas.microsoft.com/office/drawing/2014/chartex" xmlns:cx1="http://schemas.microsoft.com/office/drawing/2015/9/8/chartex" xmlns:cx2="http://schemas.microsoft.com/office/drawing/2015/10/21/chartex" xmlns:cx3="http://schemas.microsoft.com/office/drawing/2016/5/9/chartex" xmlns:cx4="http://schemas.microsoft.com/office/drawing/2016/5/10/chartex" xmlns:cx5="http://schemas.microsoft.com/office/drawing/2016/5/11/chartex" xmlns:cx6="http://schemas.microsoft.com/office/drawing/2016/5/12/chartex" xmlns:cx7="http://schemas.microsoft.com/office/drawing/2016/5/13/chartex" xmlns:cx8="http://schemas.microsoft.com/office/drawing/2016/5/14/chartex" xmlns:mc="http://schemas.openxmlformats.org/markup-compatibility/2006" xmlns:aink="http://schemas.microsoft.com/office/drawing/2016/ink" xmlns:am3d="http://schemas.microsoft.com/office/drawing/2017/model3d" xmlns:o="urn:schemas-microsoft-com:office:office" xmlns:r="http://schemas.openxmlformats.org/officeDocument/2006/relationships" xmlns:m="http://schemas.openxmlformats.org/officeDocument/2006/math" xmlns:v="urn:schemas-microsoft-com:vml" xmlns:wp14="http://schemas.microsoft.com/office/word/2010/wordprocessingDrawing" xmlns:wp="http://schemas.openxmlformats.org/drawingml/2006/wordprocessingDrawing" xmlns:w10="urn:schemas-microsoft-com:office:word" xmlns:w="http://schemas.openxmlformats.org/wordprocessingml/2006/main" xmlns:w14="http://schemas.microsoft.com/office/word/2010/wordml" xmlns:w15="http://schemas.microsoft.com/office/word/2012/wordml" xmlns:w16cex="http://schemas.microsoft.com/office/word/2018/wordml/cex" xmlns:w16cid="http://schemas.microsoft.com/office/word/2016/wordml/cid" xmlns:w16="http://schemas.microsoft.com/office/word/2018/wordml" xmlns:w16se="http://schemas.microsoft.com/office/word/2015/wordml/symex" xmlns:wpg="http://schemas.microsoft.com/office/word/2010/wordprocessingGroup" xmlns:wpi="http://schemas.microsoft.com/office/word/2010/wordprocessingInk" xmlns:wne="http://schemas.microsoft.com/office/word/2006/wordml" xmlns:wps="http://schemas.microsoft.com/office/word/2010/wordprocessingShape" mc:Ignorable="w14 w15 w16se w16cid w16 w16cex wp14">
+  <w:footnote w:type="separator" w:id="-1">
+    <w:p>
+      <w:pPr>
+        <w:spacing w:after="0" w:line="240" w:lineRule="auto"/>
+      </w:pPr>
+      <w:r>
+        <w:separator/>
+      </w:r>
+    </w:p>
+  </w:footnote>
+  <w:footnote w:type="continuationSeparator" w:id="0">
+    <w:p>
+      <w:pPr>
+        <w:spacing w:after="0" w:line="240" w:lineRule="auto"/>
+      </w:pPr>
+      <w:r>
+        <w:continuationSeparator/>
+      </w:r>
+    </w:p>
+  </w:footnote>
+</w:footnotes>
 </file>
 
 <file path=word/styles.xml><?xml version="1.0" encoding="utf-8"?>
@@ -1084,6 +1064,50 @@
     <w:semiHidden/>
     <w:unhideWhenUsed/>
   </w:style>
+  <w:style w:type="paragraph" w:styleId="Header">
+    <w:name w:val="header"/>
+    <w:basedOn w:val="Normal"/>
+    <w:link w:val="HeaderChar"/>
+    <w:uiPriority w:val="99"/>
+    <w:unhideWhenUsed/>
+    <w:rsid w:val="00486682"/>
+    <w:pPr>
+      <w:tabs>
+        <w:tab w:val="center" w:pos="4680"/>
+        <w:tab w:val="right" w:pos="9360"/>
+      </w:tabs>
+      <w:spacing w:after="0" w:line="240" w:lineRule="auto"/>
+    </w:pPr>
+  </w:style>
+  <w:style w:type="character" w:customStyle="1" w:styleId="HeaderChar">
+    <w:name w:val="Header Char"/>
+    <w:basedOn w:val="DefaultParagraphFont"/>
+    <w:link w:val="Header"/>
+    <w:uiPriority w:val="99"/>
+    <w:rsid w:val="00486682"/>
+  </w:style>
+  <w:style w:type="paragraph" w:styleId="Footer">
+    <w:name w:val="footer"/>
+    <w:basedOn w:val="Normal"/>
+    <w:link w:val="FooterChar"/>
+    <w:uiPriority w:val="99"/>
+    <w:unhideWhenUsed/>
+    <w:rsid w:val="00486682"/>
+    <w:pPr>
+      <w:tabs>
+        <w:tab w:val="center" w:pos="4680"/>
+        <w:tab w:val="right" w:pos="9360"/>
+      </w:tabs>
+      <w:spacing w:after="0" w:line="240" w:lineRule="auto"/>
+    </w:pPr>
+  </w:style>
+  <w:style w:type="character" w:customStyle="1" w:styleId="FooterChar">
+    <w:name w:val="Footer Char"/>
+    <w:basedOn w:val="DefaultParagraphFont"/>
+    <w:link w:val="Footer"/>
+    <w:uiPriority w:val="99"/>
+    <w:rsid w:val="00486682"/>
+  </w:style>
 </w:styles>
 </file>
 

</xml_diff>